<commit_message>
Fixed button anchor; updated README
</commit_message>
<xml_diff>
--- a/AuTO.docx
+++ b/AuTO.docx
@@ -38,19 +38,7 @@
       </w:r>
       <w:proofErr w:type="spellEnd"/>
       <w:r>
-        <w:t xml:space="preserve"> APIs.</w:t>
-      </w:r>
-      <w:r>
-        <w:t xml:space="preserve"> </w:t>
-      </w:r>
-      <w:r>
-        <w:t>This project was motivated by the need for more efficient match calling for</w:t>
-      </w:r>
-      <w:r>
-        <w:t xml:space="preserve"> </w:t>
-      </w:r>
-      <w:r>
-        <w:t xml:space="preserve">large tournaments, as </w:t>
+        <w:t xml:space="preserve"> APIs. This project was motivated by the need for more efficient match calling for large tournaments, as </w:t>
       </w:r>
       <w:proofErr w:type="spellStart"/>
       <w:r>
@@ -58,16 +46,7 @@
       </w:r>
       <w:proofErr w:type="spellEnd"/>
       <w:r>
-        <w:t xml:space="preserve"> UI makes it easy to miss matches if surrounded by a plethora of already-conducted matches. Currently, it allows</w:t>
-      </w:r>
-      <w:r>
-        <w:t xml:space="preserve"> </w:t>
-      </w:r>
-      <w:r>
-        <w:t>tournament creation and showcases match data designed for tablet and other</w:t>
-      </w:r>
-      <w:r>
-        <w:t xml:space="preserve"> touch screen devices. </w:t>
+        <w:t xml:space="preserve"> UI makes it easy to miss matches if surrounded by a plethora of already-conducted matches. Currently, it allows tournament creation and showcases match data designed for tablet and other touch screen devices. </w:t>
       </w:r>
       <w:proofErr w:type="spellStart"/>
       <w:r>
@@ -75,13 +54,7 @@
       </w:r>
       <w:proofErr w:type="spellEnd"/>
       <w:r>
-        <w:t xml:space="preserve"> also queues matches in the most efficient order</w:t>
-      </w:r>
-      <w:r>
-        <w:t xml:space="preserve"> </w:t>
-      </w:r>
-      <w:r>
-        <w:t>possible, creating quicker tournaments.</w:t>
+        <w:t xml:space="preserve"> also queues matches in the most efficient order possible, creating quicker tournaments.</w:t>
       </w:r>
     </w:p>
     <w:p>
@@ -190,64 +163,98 @@
         </w:numPr>
       </w:pPr>
       <w:r>
-        <w:t>Setups can be swapped</w:t>
-      </w:r>
+        <w:t>Setups can be swapped at anytime</w:t>
+      </w:r>
+    </w:p>
+    <w:p>
+      <w:pPr>
+        <w:pStyle w:val="NoSpacing"/>
+        <w:numPr>
+          <w:ilvl w:val="0"/>
+          <w:numId w:val="2"/>
+        </w:numPr>
+      </w:pPr>
+      <w:r>
+        <w:t>Matches can be deferred until later</w:t>
+      </w:r>
+    </w:p>
+    <w:p>
+      <w:pPr>
+        <w:pStyle w:val="NoSpacing"/>
+        <w:numPr>
+          <w:ilvl w:val="0"/>
+          <w:numId w:val="2"/>
+        </w:numPr>
+      </w:pPr>
+      <w:r>
+        <w:t>Easily identify which matches have yet to be played, which ones are currently playing, and which ones have finished</w:t>
+      </w:r>
+    </w:p>
+    <w:p>
+      <w:pPr>
+        <w:pStyle w:val="NoSpacing"/>
+        <w:numPr>
+          <w:ilvl w:val="0"/>
+          <w:numId w:val="2"/>
+        </w:numPr>
+      </w:pPr>
+      <w:r>
+        <w:t>Allows users to change already-recorded match outcomes</w:t>
+      </w:r>
+    </w:p>
+    <w:p>
+      <w:pPr>
+        <w:pStyle w:val="NoSpacing"/>
+        <w:numPr>
+          <w:ilvl w:val="0"/>
+          <w:numId w:val="2"/>
+        </w:numPr>
+      </w:pPr>
+      <w:r>
+        <w:t xml:space="preserve">Allow TOs to sync </w:t>
+      </w:r>
+      <w:proofErr w:type="spellStart"/>
+      <w:r>
+        <w:t>AuTO</w:t>
+      </w:r>
+      <w:proofErr w:type="spellEnd"/>
+      <w:r>
+        <w:t xml:space="preserve"> to </w:t>
+      </w:r>
+      <w:proofErr w:type="spellStart"/>
+      <w:r>
+        <w:t>Challonge</w:t>
+      </w:r>
+      <w:proofErr w:type="spellEnd"/>
+      <w:r>
+        <w:t xml:space="preserve"> after tournament created</w:t>
+      </w:r>
+    </w:p>
+    <w:p>
+      <w:pPr>
+        <w:pStyle w:val="NoSpacing"/>
+      </w:pPr>
+    </w:p>
+    <w:p>
+      <w:pPr>
+        <w:pStyle w:val="NoSpacing"/>
+      </w:pPr>
+      <w:r>
+        <w:t>***Future Goals***</w:t>
+      </w:r>
+    </w:p>
+    <w:p>
+      <w:pPr>
+        <w:pStyle w:val="NoSpacing"/>
+        <w:numPr>
+          <w:ilvl w:val="0"/>
+          <w:numId w:val="1"/>
+        </w:numPr>
+      </w:pPr>
       <w:bookmarkStart w:id="0" w:name="_GoBack"/>
       <w:bookmarkEnd w:id="0"/>
       <w:r>
-        <w:t xml:space="preserve"> at anytime</w:t>
-      </w:r>
-    </w:p>
-    <w:p>
-      <w:pPr>
-        <w:pStyle w:val="NoSpacing"/>
-        <w:numPr>
-          <w:ilvl w:val="0"/>
-          <w:numId w:val="2"/>
-        </w:numPr>
-      </w:pPr>
-      <w:r>
-        <w:t>Matches can be deferred until later</w:t>
-      </w:r>
-    </w:p>
-    <w:p>
-      <w:pPr>
-        <w:pStyle w:val="NoSpacing"/>
-        <w:numPr>
-          <w:ilvl w:val="0"/>
-          <w:numId w:val="2"/>
-        </w:numPr>
-      </w:pPr>
-      <w:r>
-        <w:t>Easily identify which matches have yet to be played, which ones are currently playing, and which ones have finished</w:t>
-      </w:r>
-    </w:p>
-    <w:p>
-      <w:pPr>
-        <w:pStyle w:val="NoSpacing"/>
-        <w:numPr>
-          <w:ilvl w:val="0"/>
-          <w:numId w:val="2"/>
-        </w:numPr>
-      </w:pPr>
-      <w:r>
-        <w:t>Allows users to change already-recorded match outcomes</w:t>
-      </w:r>
-    </w:p>
-    <w:p>
-      <w:pPr>
-        <w:pStyle w:val="NoSpacing"/>
-      </w:pPr>
-    </w:p>
-    <w:p>
-      <w:pPr>
-        <w:pStyle w:val="NoSpacing"/>
-      </w:pPr>
-      <w:r>
-        <w:t>***Future Goals**</w:t>
-      </w:r>
-      <w:r>
-        <w:t>*</w:t>
+        <w:t>Create mobile companion app for players to report scores without having to contact TO</w:t>
       </w:r>
     </w:p>
     <w:p>
@@ -259,62 +266,7 @@
         </w:numPr>
       </w:pPr>
       <w:r>
-        <w:t xml:space="preserve">Allow TOs to sync </w:t>
-      </w:r>
-      <w:proofErr w:type="spellStart"/>
-      <w:r>
-        <w:t>AuTO</w:t>
-      </w:r>
-      <w:proofErr w:type="spellEnd"/>
-      <w:r>
-        <w:t xml:space="preserve"> to </w:t>
-      </w:r>
-      <w:proofErr w:type="spellStart"/>
-      <w:r>
-        <w:t>Challonge</w:t>
-      </w:r>
-      <w:proofErr w:type="spellEnd"/>
-      <w:r>
-        <w:t xml:space="preserve"> after tournament created</w:t>
-      </w:r>
-    </w:p>
-    <w:p>
-      <w:pPr>
-        <w:pStyle w:val="NoSpacing"/>
-        <w:numPr>
-          <w:ilvl w:val="0"/>
-          <w:numId w:val="1"/>
-        </w:numPr>
-      </w:pPr>
-      <w:r>
-        <w:t>Create mobile companion app for players to report scores without having to</w:t>
-      </w:r>
-      <w:r>
-        <w:t xml:space="preserve"> </w:t>
-      </w:r>
-      <w:r>
-        <w:t>contact TO</w:t>
-      </w:r>
-    </w:p>
-    <w:p>
-      <w:pPr>
-        <w:pStyle w:val="NoSpacing"/>
-        <w:numPr>
-          <w:ilvl w:val="0"/>
-          <w:numId w:val="1"/>
-        </w:numPr>
-      </w:pPr>
-      <w:r>
-        <w:t>A</w:t>
-      </w:r>
-      <w:r>
-        <w:t>lert TO when matches are taking too long (usually happens because players</w:t>
-      </w:r>
-      <w:r>
-        <w:t xml:space="preserve"> </w:t>
-      </w:r>
-      <w:r>
-        <w:t>forget to report scores)</w:t>
+        <w:t>Alert TO when matches are taking too long (usually happens because players forget to report scores)</w:t>
       </w:r>
     </w:p>
     <w:p>

</xml_diff>